<commit_message>
Add 3 new lat lons
</commit_message>
<xml_diff>
--- a/PGE Project – To Do List.docx
+++ b/PGE Project – To Do List.docx
@@ -144,107 +144,112 @@
         </w:numPr>
       </w:pPr>
       <w:r>
-        <w:t>Move bylin</w:t>
+        <w:t>Move byline and move up / expand map?</w:t>
+      </w:r>
+    </w:p>
+    <w:p>
+      <w:pPr>
+        <w:pStyle w:val="ListParagraph"/>
+        <w:numPr>
+          <w:ilvl w:val="0"/>
+          <w:numId w:val="2"/>
+        </w:numPr>
+      </w:pPr>
+      <w:r>
+        <w:t>Do something about 9 pics w/o links</w:t>
+      </w:r>
+    </w:p>
+    <w:p>
+      <w:pPr>
+        <w:pStyle w:val="ListParagraph"/>
+        <w:numPr>
+          <w:ilvl w:val="0"/>
+          <w:numId w:val="2"/>
+        </w:numPr>
+      </w:pPr>
+      <w:r>
+        <w:t>Rewrite code with arrow functions</w:t>
+      </w:r>
+    </w:p>
+    <w:p>
+      <w:pPr>
+        <w:pStyle w:val="ListParagraph"/>
+        <w:numPr>
+          <w:ilvl w:val="0"/>
+          <w:numId w:val="2"/>
+        </w:numPr>
+      </w:pPr>
+      <w:r>
+        <w:t>New color for mouse overs on components?</w:t>
+      </w:r>
+    </w:p>
+    <w:p/>
+    <w:p>
+      <w:r>
+        <w:t>Medium</w:t>
+      </w:r>
+    </w:p>
+    <w:p>
+      <w:pPr>
+        <w:pStyle w:val="ListParagraph"/>
+        <w:numPr>
+          <w:ilvl w:val="0"/>
+          <w:numId w:val="3"/>
+        </w:numPr>
+      </w:pPr>
+      <w:r>
+        <w:t>Do something systematic about image loading</w:t>
+      </w:r>
+    </w:p>
+    <w:p>
+      <w:pPr>
+        <w:pStyle w:val="ListParagraph"/>
+        <w:numPr>
+          <w:ilvl w:val="0"/>
+          <w:numId w:val="3"/>
+        </w:numPr>
+      </w:pPr>
+      <w:r>
+        <w:t>Look into parsing wordpress export</w:t>
+      </w:r>
+    </w:p>
+    <w:p>
+      <w:pPr>
+        <w:pStyle w:val="ListParagraph"/>
+        <w:numPr>
+          <w:ilvl w:val="0"/>
+          <w:numId w:val="3"/>
+        </w:numPr>
+      </w:pPr>
+      <w:r>
+        <w:t>Fix menu size bug</w:t>
+      </w:r>
+    </w:p>
+    <w:p>
+      <w:pPr>
+        <w:pStyle w:val="ListParagraph"/>
+        <w:numPr>
+          <w:ilvl w:val="0"/>
+          <w:numId w:val="3"/>
+        </w:numPr>
+      </w:pPr>
+      <w:r>
+        <w:t>Fix graphics layer bug</w:t>
+      </w:r>
+    </w:p>
+    <w:p>
+      <w:pPr>
+        <w:pStyle w:val="ListParagraph"/>
+        <w:numPr>
+          <w:ilvl w:val="0"/>
+          <w:numId w:val="3"/>
+        </w:numPr>
+      </w:pPr>
+      <w:r>
+        <w:t>Lat / lon projection bug</w:t>
       </w:r>
       <w:bookmarkStart w:id="0" w:name="_GoBack"/>
       <w:bookmarkEnd w:id="0"/>
-      <w:r>
-        <w:t>e and move up / expand map?</w:t>
-      </w:r>
-    </w:p>
-    <w:p>
-      <w:pPr>
-        <w:pStyle w:val="ListParagraph"/>
-        <w:numPr>
-          <w:ilvl w:val="0"/>
-          <w:numId w:val="2"/>
-        </w:numPr>
-      </w:pPr>
-      <w:r>
-        <w:t xml:space="preserve">Do something about 9 </w:t>
-      </w:r>
-      <w:proofErr w:type="spellStart"/>
-      <w:r>
-        <w:t>pics</w:t>
-      </w:r>
-      <w:proofErr w:type="spellEnd"/>
-      <w:r>
-        <w:t xml:space="preserve"> w/o links</w:t>
-      </w:r>
-    </w:p>
-    <w:p>
-      <w:pPr>
-        <w:pStyle w:val="ListParagraph"/>
-        <w:numPr>
-          <w:ilvl w:val="0"/>
-          <w:numId w:val="2"/>
-        </w:numPr>
-      </w:pPr>
-      <w:r>
-        <w:t>Rewrite code with arrow functions</w:t>
-      </w:r>
-    </w:p>
-    <w:p/>
-    <w:p>
-      <w:r>
-        <w:t>Medium</w:t>
-      </w:r>
-    </w:p>
-    <w:p>
-      <w:pPr>
-        <w:pStyle w:val="ListParagraph"/>
-        <w:numPr>
-          <w:ilvl w:val="0"/>
-          <w:numId w:val="3"/>
-        </w:numPr>
-      </w:pPr>
-      <w:r>
-        <w:t>Do something systematic about image loading</w:t>
-      </w:r>
-    </w:p>
-    <w:p>
-      <w:pPr>
-        <w:pStyle w:val="ListParagraph"/>
-        <w:numPr>
-          <w:ilvl w:val="0"/>
-          <w:numId w:val="3"/>
-        </w:numPr>
-      </w:pPr>
-      <w:r>
-        <w:t xml:space="preserve">Look into parsing </w:t>
-      </w:r>
-      <w:proofErr w:type="spellStart"/>
-      <w:r>
-        <w:t>wordpress</w:t>
-      </w:r>
-      <w:proofErr w:type="spellEnd"/>
-      <w:r>
-        <w:t xml:space="preserve"> export</w:t>
-      </w:r>
-    </w:p>
-    <w:p>
-      <w:pPr>
-        <w:pStyle w:val="ListParagraph"/>
-        <w:numPr>
-          <w:ilvl w:val="0"/>
-          <w:numId w:val="3"/>
-        </w:numPr>
-      </w:pPr>
-      <w:r>
-        <w:t>Fix menu size bug</w:t>
-      </w:r>
-    </w:p>
-    <w:p>
-      <w:pPr>
-        <w:pStyle w:val="ListParagraph"/>
-        <w:numPr>
-          <w:ilvl w:val="0"/>
-          <w:numId w:val="3"/>
-        </w:numPr>
-      </w:pPr>
-      <w:r>
-        <w:t>Fix graphics layer bug</w:t>
-      </w:r>
     </w:p>
     <w:p>
       <w:pPr>
@@ -296,13 +301,8 @@
           <w:numId w:val="4"/>
         </w:numPr>
       </w:pPr>
-      <w:proofErr w:type="gramStart"/>
-      <w:r>
-        <w:t>expand</w:t>
-      </w:r>
-      <w:proofErr w:type="gramEnd"/>
-      <w:r>
-        <w:t xml:space="preserve"> animation</w:t>
+      <w:r>
+        <w:t>expand animation</w:t>
       </w:r>
     </w:p>
     <w:p>
@@ -313,13 +313,8 @@
           <w:numId w:val="4"/>
         </w:numPr>
       </w:pPr>
-      <w:proofErr w:type="gramStart"/>
-      <w:r>
-        <w:t>fix</w:t>
-      </w:r>
-      <w:proofErr w:type="gramEnd"/>
-      <w:r>
-        <w:t xml:space="preserve"> loading animation</w:t>
+      <w:r>
+        <w:t>fix loading animation</w:t>
       </w:r>
     </w:p>
     <w:p>
@@ -330,21 +325,8 @@
           <w:numId w:val="4"/>
         </w:numPr>
       </w:pPr>
-      <w:proofErr w:type="gramStart"/>
-      <w:r>
-        <w:t>redo</w:t>
-      </w:r>
-      <w:proofErr w:type="gramEnd"/>
-      <w:r>
-        <w:t xml:space="preserve"> code using </w:t>
-      </w:r>
-      <w:proofErr w:type="spellStart"/>
-      <w:r>
-        <w:t>mvc</w:t>
-      </w:r>
-      <w:proofErr w:type="spellEnd"/>
-      <w:r>
-        <w:t xml:space="preserve"> pattern</w:t>
+      <w:r>
+        <w:t>redo code using mvc pattern</w:t>
       </w:r>
     </w:p>
     <w:p>

</xml_diff>